<commit_message>
updates on jenkins build
</commit_message>
<xml_diff>
--- a/starter_code/src/main/resources/job_build.docx
+++ b/starter_code/src/main/resources/job_build.docx
@@ -8,22 +8,12 @@
           <w:lang w:val="fr-FR"/>
         </w:rPr>
       </w:pPr>
-      <w:proofErr w:type="gramStart"/>
       <w:r>
         <w:rPr>
           <w:lang w:val="fr-FR"/>
         </w:rPr>
-        <w:t xml:space="preserve">Jenkins  </w:t>
+        <w:t>Jenkins  build</w:t>
       </w:r>
-      <w:proofErr w:type="spellStart"/>
-      <w:r>
-        <w:rPr>
-          <w:lang w:val="fr-FR"/>
-        </w:rPr>
-        <w:t>build</w:t>
-      </w:r>
-      <w:proofErr w:type="spellEnd"/>
-      <w:proofErr w:type="gramEnd"/>
     </w:p>
     <w:p>
       <w:pPr>
@@ -40,30 +30,8 @@
         <w:rPr>
           <w:lang w:val="fr-FR"/>
         </w:rPr>
-        <w:t xml:space="preserve">31 </w:t>
+        <w:t>Build #41 : successful</w:t>
       </w:r>
-      <w:proofErr w:type="spellStart"/>
-      <w:r>
-        <w:rPr>
-          <w:lang w:val="fr-FR"/>
-        </w:rPr>
-        <w:t>build</w:t>
-      </w:r>
-      <w:proofErr w:type="spellEnd"/>
-      <w:r>
-        <w:rPr>
-          <w:lang w:val="fr-FR"/>
-        </w:rPr>
-        <w:t xml:space="preserve"> </w:t>
-      </w:r>
-      <w:proofErr w:type="spellStart"/>
-      <w:r>
-        <w:rPr>
-          <w:lang w:val="fr-FR"/>
-        </w:rPr>
-        <w:t>failures</w:t>
-      </w:r>
-      <w:proofErr w:type="spellEnd"/>
     </w:p>
     <w:p>
       <w:pPr>
@@ -76,7 +44,7 @@
           <w:noProof/>
         </w:rPr>
         <w:drawing>
-          <wp:inline distT="0" distB="0" distL="0" distR="0" wp14:anchorId="47D60C1E" wp14:editId="6B5E5F62">
+          <wp:inline distT="0" distB="0" distL="0" distR="0" wp14:anchorId="530221E9" wp14:editId="714A4785">
             <wp:extent cx="5943600" cy="3343275"/>
             <wp:effectExtent l="0" t="0" r="0" b="9525"/>
             <wp:docPr id="1" name="Picture 1"/>
@@ -148,10 +116,10 @@
           <w:noProof/>
         </w:rPr>
         <w:drawing>
-          <wp:inline distT="0" distB="0" distL="0" distR="0" wp14:anchorId="1DA37ABE" wp14:editId="393B4049">
+          <wp:inline distT="0" distB="0" distL="0" distR="0" wp14:anchorId="1BB5A78E" wp14:editId="4C993B8E">
             <wp:extent cx="5943600" cy="3343275"/>
             <wp:effectExtent l="0" t="0" r="0" b="9525"/>
-            <wp:docPr id="2" name="Picture 2"/>
+            <wp:docPr id="3" name="Picture 3"/>
             <wp:cNvGraphicFramePr>
               <a:graphicFrameLocks xmlns:a="http://schemas.openxmlformats.org/drawingml/2006/main" noChangeAspect="1"/>
             </wp:cNvGraphicFramePr>

</xml_diff>